<commit_message>
Até o exercício 4 da unidade 3 concluído
</commit_message>
<xml_diff>
--- a/Anotações curso php.docx
+++ b/Anotações curso php.docx
@@ -1821,23 +1821,15 @@
           <w:iCs/>
           <w:lang w:val="en-US"/>
         </w:rPr>
-        <w:t>“</w:t>
-      </w:r>
+        <w:t>“No thanks, just stay my download</w:t>
+      </w:r>
+      <w:proofErr w:type="gramStart"/>
       <w:r>
         <w:rPr>
           <w:i/>
           <w:iCs/>
           <w:lang w:val="en-US"/>
         </w:rPr>
-        <w:t>No thanks, just stay my download</w:t>
-      </w:r>
-      <w:proofErr w:type="gramStart"/>
-      <w:r>
-        <w:rPr>
-          <w:i/>
-          <w:iCs/>
-          <w:lang w:val="en-US"/>
-        </w:rPr>
         <w:t>”.</w:t>
       </w:r>
       <w:proofErr w:type="gramEnd"/>
@@ -2106,13 +2098,7 @@
         <w:rPr>
           <w:rFonts w:ascii="Consolas" w:hAnsi="Consolas"/>
         </w:rPr>
-        <w:t xml:space="preserve"> </w:t>
-      </w:r>
-      <w:r>
-        <w:rPr>
-          <w:rFonts w:ascii="Consolas" w:hAnsi="Consolas"/>
-        </w:rPr>
-        <w:t>–</w:t>
+        <w:t xml:space="preserve"> –</w:t>
       </w:r>
       <w:proofErr w:type="spellStart"/>
       <w:r>
@@ -2394,11 +2380,9 @@
       <w:pPr>
         <w:pStyle w:val="Ttulo2"/>
       </w:pPr>
-      <w:proofErr w:type="spellStart"/>
       <w:r>
         <w:t>Localhost</w:t>
       </w:r>
-      <w:proofErr w:type="spellEnd"/>
     </w:p>
     <w:p>
       <w:r>
@@ -2409,17 +2393,14 @@
       </w:r>
     </w:p>
     <w:p>
-      <w:pPr>
-        <w:rPr>
-          <w:lang w:val="en-US"/>
-        </w:rPr>
-      </w:pPr>
-      <w:r>
-        <w:rPr>
-          <w:lang w:val="en-US"/>
-        </w:rPr>
-        <w:t>IP = Internet Protocol</w:t>
-      </w:r>
+      <w:r>
+        <w:t xml:space="preserve">IP = Internet </w:t>
+      </w:r>
+      <w:proofErr w:type="spellStart"/>
+      <w:r>
+        <w:t>Protocol</w:t>
+      </w:r>
+      <w:proofErr w:type="spellEnd"/>
     </w:p>
     <w:p>
       <w:proofErr w:type="spellStart"/>
@@ -2602,7 +2583,15 @@
         <w:t>)</w:t>
       </w:r>
       <w:r>
-        <w:t>, isso porque há uma série de componentes que podem estar ou não separados, que servem como pré-requisitos para as aplicações desenvolvidas. Isso é importante pois em uma empresa ou um servidor é imprescindível saber tudo que está instalado nele, pois pode ser que hajam funções já criadas e que podem ser utilizadas. Outro motivo é a segurança, pois executar funções desatualizadas pode colocar em risco.</w:t>
+        <w:t xml:space="preserve">, isso porque há uma série de componentes que podem estar ou não separados, que servem como pré-requisitos para as aplicações desenvolvidas. Isso é importante pois em uma empresa ou um servidor é imprescindível saber tudo que está instalado nele, pois pode ser que </w:t>
+      </w:r>
+      <w:proofErr w:type="spellStart"/>
+      <w:r>
+        <w:t>hajam</w:t>
+      </w:r>
+      <w:proofErr w:type="spellEnd"/>
+      <w:r>
+        <w:t xml:space="preserve"> funções já criadas e que podem ser utilizadas. Outro motivo é a segurança, pois executar funções desatualizadas pode colocar em risco.</w:t>
       </w:r>
     </w:p>
     <w:p>
@@ -2777,13 +2766,19 @@
                             <w:r>
                               <w:t>}</w:t>
                             </w:r>
-                          </w:p>
-                          <w:p>
-                            <w:pPr>
-                              <w:pStyle w:val="Codetext"/>
-                            </w:pPr>
                             <w:r>
-                              <w:t>Else {</w:t>
+                              <w:t xml:space="preserve"> </w:t>
+                            </w:r>
+                            <w:proofErr w:type="spellStart"/>
+                            <w:r>
+                              <w:t>else</w:t>
+                            </w:r>
+                            <w:proofErr w:type="spellEnd"/>
+                            <w:r>
+                              <w:t xml:space="preserve"> </w:t>
+                            </w:r>
+                            <w:r>
+                              <w:t>{</w:t>
                             </w:r>
                           </w:p>
                           <w:p>
@@ -2878,13 +2873,19 @@
                       <w:r>
                         <w:t>}</w:t>
                       </w:r>
-                    </w:p>
-                    <w:p>
-                      <w:pPr>
-                        <w:pStyle w:val="Codetext"/>
-                      </w:pPr>
                       <w:r>
-                        <w:t>Else {</w:t>
+                        <w:t xml:space="preserve"> </w:t>
+                      </w:r>
+                      <w:proofErr w:type="spellStart"/>
+                      <w:r>
+                        <w:t>else</w:t>
+                      </w:r>
+                      <w:proofErr w:type="spellEnd"/>
+                      <w:r>
+                        <w:t xml:space="preserve"> </w:t>
+                      </w:r>
+                      <w:r>
+                        <w:t>{</w:t>
                       </w:r>
                     </w:p>
                     <w:p>
@@ -2942,10 +2943,7 @@
         <w:t>Os espaços em branco são ignorados, no entanto é uma má prática e deixa o código desorganizado. Isso porque durante a compilação os espaços são removidos.</w:t>
       </w:r>
       <w:r>
-        <w:t xml:space="preserve"> </w:t>
-      </w:r>
-      <w:r>
-        <w:t xml:space="preserve">A única exceção são as </w:t>
+        <w:t xml:space="preserve"> A única exceção são as </w:t>
       </w:r>
       <w:proofErr w:type="spellStart"/>
       <w:r>
@@ -3182,7 +3180,367 @@
         <w:t>Obs. Em hipótese alguma escreva informações sensíveis sobre a empresa, APIs ou pessoais.</w:t>
       </w:r>
     </w:p>
-    <w:p/>
+    <w:p>
+      <w:pPr>
+        <w:pStyle w:val="Ttulo2"/>
+      </w:pPr>
+      <w:r>
+        <w:t>Palavras reservadas</w:t>
+      </w:r>
+    </w:p>
+    <w:p>
+      <w:r>
+        <w:t>São palavras que não podem ser usadas como nomes de variáveis ou funções</w:t>
+      </w:r>
+      <w:r>
+        <w:t>, pois isso resulta em eventuais erros</w:t>
+      </w:r>
+      <w:r>
+        <w:t xml:space="preserve">. Ex. </w:t>
+      </w:r>
+      <w:proofErr w:type="spellStart"/>
+      <w:r>
+        <w:t>echo</w:t>
+      </w:r>
+      <w:proofErr w:type="spellEnd"/>
+      <w:r>
+        <w:t xml:space="preserve">, </w:t>
+      </w:r>
+      <w:proofErr w:type="spellStart"/>
+      <w:r>
+        <w:t>insteadof</w:t>
+      </w:r>
+      <w:proofErr w:type="spellEnd"/>
+      <w:r>
+        <w:t xml:space="preserve">, </w:t>
+      </w:r>
+      <w:proofErr w:type="spellStart"/>
+      <w:r>
+        <w:t>else</w:t>
+      </w:r>
+      <w:proofErr w:type="spellEnd"/>
+      <w:r>
+        <w:t xml:space="preserve">, interface, </w:t>
+      </w:r>
+      <w:proofErr w:type="spellStart"/>
+      <w:r>
+        <w:t>namespace</w:t>
+      </w:r>
+      <w:proofErr w:type="spellEnd"/>
+      <w:r>
+        <w:t xml:space="preserve">, </w:t>
+      </w:r>
+      <w:proofErr w:type="spellStart"/>
+      <w:r>
+        <w:t>pow</w:t>
+      </w:r>
+      <w:proofErr w:type="spellEnd"/>
+      <w:r>
+        <w:t xml:space="preserve">, __DIR__, __FILE__, </w:t>
+      </w:r>
+      <w:proofErr w:type="spellStart"/>
+      <w:r>
+        <w:t>endif</w:t>
+      </w:r>
+      <w:proofErr w:type="spellEnd"/>
+      <w:r>
+        <w:t xml:space="preserve">, print, </w:t>
+      </w:r>
+      <w:proofErr w:type="spellStart"/>
+      <w:r>
+        <w:t>private</w:t>
+      </w:r>
+      <w:proofErr w:type="spellEnd"/>
+      <w:r>
+        <w:t xml:space="preserve">, </w:t>
+      </w:r>
+      <w:proofErr w:type="spellStart"/>
+      <w:r>
+        <w:t>protected</w:t>
+      </w:r>
+      <w:proofErr w:type="spellEnd"/>
+      <w:r>
+        <w:t>, switch e e</w:t>
+      </w:r>
+      <w:r>
+        <w:t>ntre outras</w:t>
+      </w:r>
+      <w:r>
+        <w:t>.</w:t>
+      </w:r>
+      <w:r>
+        <w:t xml:space="preserve"> Sempre que for criada uma variável ou função usando uma palavra reservada resultará em um erro.</w:t>
+      </w:r>
+    </w:p>
+    <w:p>
+      <w:pPr>
+        <w:pStyle w:val="Ttulo1"/>
+      </w:pPr>
+      <w:r>
+        <w:t>Tipos de dados</w:t>
+      </w:r>
+    </w:p>
+    <w:p>
+      <w:pPr>
+        <w:pStyle w:val="Ttulo2"/>
+      </w:pPr>
+      <w:r>
+        <w:t>Números inteiros</w:t>
+      </w:r>
+    </w:p>
+    <w:p>
+      <w:r>
+        <w:t>São números que não apresentam casas decimais, incluindo tanto positivos quanto negativos.</w:t>
+      </w:r>
+      <w:r>
+        <w:t xml:space="preserve"> Os números negativos começam com o sinal de menos, diferentemente dos positivos nos quais não precisam disso.</w:t>
+      </w:r>
+    </w:p>
+    <w:p>
+      <w:pPr>
+        <w:rPr>
+          <w:rStyle w:val="CodetextChar"/>
+        </w:rPr>
+      </w:pPr>
+      <w:r>
+        <w:t xml:space="preserve">Ex. </w:t>
+      </w:r>
+      <w:r>
+        <w:rPr>
+          <w:rStyle w:val="CodetextChar"/>
+        </w:rPr>
+        <w:t>5, 10, 15, -20, 0.</w:t>
+      </w:r>
+    </w:p>
+    <w:p>
+      <w:pPr>
+        <w:pStyle w:val="Ttulo2"/>
+      </w:pPr>
+      <w:r>
+        <w:lastRenderedPageBreak/>
+        <w:t>Checando se um número é inteiro</w:t>
+      </w:r>
+    </w:p>
+    <w:p>
+      <w:r>
+        <w:t xml:space="preserve">A função </w:t>
+      </w:r>
+      <w:proofErr w:type="spellStart"/>
+      <w:r>
+        <w:rPr>
+          <w:rStyle w:val="CodetextChar"/>
+        </w:rPr>
+        <w:t>is_</w:t>
+      </w:r>
+      <w:proofErr w:type="gramStart"/>
+      <w:r>
+        <w:rPr>
+          <w:rStyle w:val="CodetextChar"/>
+        </w:rPr>
+        <w:t>int</w:t>
+      </w:r>
+      <w:proofErr w:type="spellEnd"/>
+      <w:r>
+        <w:rPr>
+          <w:rStyle w:val="CodetextChar"/>
+        </w:rPr>
+        <w:t>(</w:t>
+      </w:r>
+      <w:proofErr w:type="gramEnd"/>
+      <w:r>
+        <w:rPr>
+          <w:rStyle w:val="CodetextChar"/>
+        </w:rPr>
+        <w:t>);</w:t>
+      </w:r>
+      <w:r>
+        <w:t xml:space="preserve"> serve para validar se um dado número é inteiro</w:t>
+      </w:r>
+      <w:r>
+        <w:t xml:space="preserve">, caso essa condição seja verdadeira retornará </w:t>
+      </w:r>
+      <w:proofErr w:type="spellStart"/>
+      <w:r>
+        <w:rPr>
+          <w:rStyle w:val="CodetextChar"/>
+        </w:rPr>
+        <w:t>true</w:t>
+      </w:r>
+      <w:proofErr w:type="spellEnd"/>
+      <w:r>
+        <w:t xml:space="preserve">, caso contrário retornará em </w:t>
+      </w:r>
+      <w:r>
+        <w:rPr>
+          <w:rStyle w:val="CodetextChar"/>
+        </w:rPr>
+        <w:t>false</w:t>
+      </w:r>
+      <w:r>
+        <w:t xml:space="preserve">, isso utilizando uma condicional </w:t>
+      </w:r>
+      <w:proofErr w:type="spellStart"/>
+      <w:r>
+        <w:t>if</w:t>
+      </w:r>
+      <w:proofErr w:type="spellEnd"/>
+      <w:r>
+        <w:t xml:space="preserve">. </w:t>
+      </w:r>
+    </w:p>
+    <w:p>
+      <w:r>
+        <w:t xml:space="preserve">Isso porque o </w:t>
+      </w:r>
+      <w:proofErr w:type="spellStart"/>
+      <w:r>
+        <w:t>php</w:t>
+      </w:r>
+      <w:proofErr w:type="spellEnd"/>
+      <w:r>
+        <w:t xml:space="preserve"> apresenta uma série de funções prontas que auxilia</w:t>
+      </w:r>
+      <w:r>
+        <w:t xml:space="preserve"> no código e essa função é uma delas.</w:t>
+      </w:r>
+    </w:p>
+    <w:p>
+      <w:pPr>
+        <w:pStyle w:val="Ttulo2"/>
+      </w:pPr>
+      <w:r>
+        <w:t>Decimais (</w:t>
+      </w:r>
+      <w:proofErr w:type="spellStart"/>
+      <w:r>
+        <w:rPr>
+          <w:i/>
+          <w:iCs/>
+        </w:rPr>
+        <w:t>float</w:t>
+      </w:r>
+      <w:proofErr w:type="spellEnd"/>
+      <w:r>
+        <w:t>)</w:t>
+      </w:r>
+    </w:p>
+    <w:p>
+      <w:proofErr w:type="spellStart"/>
+      <w:r>
+        <w:rPr>
+          <w:i/>
+          <w:iCs/>
+        </w:rPr>
+        <w:t>Floats</w:t>
+      </w:r>
+      <w:proofErr w:type="spellEnd"/>
+      <w:r>
+        <w:t xml:space="preserve"> (ou flutuantes) são valores que apresentam casas decimais. Na maioria das linguagens de programação, incluindo o </w:t>
+      </w:r>
+      <w:proofErr w:type="spellStart"/>
+      <w:r>
+        <w:t>php</w:t>
+      </w:r>
+      <w:proofErr w:type="spellEnd"/>
+      <w:r>
+        <w:t>, os números são separados por ponto e não por vírgula</w:t>
+      </w:r>
+      <w:r>
+        <w:t xml:space="preserve"> (padrão da língua inglesa)</w:t>
+      </w:r>
+      <w:r>
+        <w:t>.</w:t>
+      </w:r>
+    </w:p>
+    <w:p>
+      <w:r>
+        <w:t xml:space="preserve">Ex. </w:t>
+      </w:r>
+      <w:r>
+        <w:rPr>
+          <w:rStyle w:val="CodetextChar"/>
+        </w:rPr>
+        <w:t>3.14, 0.65, -7.8</w:t>
+      </w:r>
+    </w:p>
+    <w:p>
+      <w:r>
+        <w:t>Checando se um número é flutuante</w:t>
+      </w:r>
+    </w:p>
+    <w:p>
+      <w:r>
+        <w:t xml:space="preserve">Do mesmo modo que é possível identificar se um número é inteiro através da função </w:t>
+      </w:r>
+      <w:proofErr w:type="spellStart"/>
+      <w:r>
+        <w:rPr>
+          <w:rStyle w:val="CodetextChar"/>
+        </w:rPr>
+        <w:t>if_</w:t>
+      </w:r>
+      <w:proofErr w:type="gramStart"/>
+      <w:r>
+        <w:rPr>
+          <w:rStyle w:val="CodetextChar"/>
+        </w:rPr>
+        <w:t>int</w:t>
+      </w:r>
+      <w:proofErr w:type="spellEnd"/>
+      <w:r>
+        <w:rPr>
+          <w:rStyle w:val="CodetextChar"/>
+        </w:rPr>
+        <w:t>(</w:t>
+      </w:r>
+      <w:proofErr w:type="gramEnd"/>
+      <w:r>
+        <w:rPr>
+          <w:rStyle w:val="CodetextChar"/>
+        </w:rPr>
+        <w:t>);</w:t>
+      </w:r>
+      <w:r>
+        <w:t xml:space="preserve">, também é possível identificar se o valor é flutuante através da função </w:t>
+      </w:r>
+      <w:proofErr w:type="spellStart"/>
+      <w:r>
+        <w:rPr>
+          <w:rStyle w:val="CodetextChar"/>
+        </w:rPr>
+        <w:t>if_float</w:t>
+      </w:r>
+      <w:proofErr w:type="spellEnd"/>
+      <w:r>
+        <w:rPr>
+          <w:rStyle w:val="CodetextChar"/>
+        </w:rPr>
+        <w:t>();</w:t>
+      </w:r>
+      <w:r>
+        <w:t xml:space="preserve">. Retorna um valor </w:t>
+      </w:r>
+      <w:proofErr w:type="spellStart"/>
+      <w:r>
+        <w:rPr>
+          <w:rStyle w:val="CodetextChar"/>
+        </w:rPr>
+        <w:t>true</w:t>
+      </w:r>
+      <w:proofErr w:type="spellEnd"/>
+      <w:r>
+        <w:t xml:space="preserve"> se a condição for satisfeita e </w:t>
+      </w:r>
+      <w:r>
+        <w:rPr>
+          <w:rStyle w:val="CodetextChar"/>
+        </w:rPr>
+        <w:t>false</w:t>
+      </w:r>
+      <w:r>
+        <w:t xml:space="preserve"> se a condição não for satisfeita.</w:t>
+      </w:r>
+    </w:p>
     <w:sectPr>
       <w:pgSz w:w="11906" w:h="16838"/>
       <w:pgMar w:top="1417" w:right="1701" w:bottom="1417" w:left="1701" w:header="708" w:footer="708" w:gutter="0"/>

</xml_diff>